<commit_message>
Auto push 2023-05-09 18:03:18.08
</commit_message>
<xml_diff>
--- a/note/10_2ndTeamProject/0419.Github로 팀협업하기.docx
+++ b/note/10_2ndTeamProject/0419.Github로 팀협업하기.docx
@@ -1,22 +1,13 @@
 
 <file path=word/document.xml><?xml version="1.0" encoding="utf-8"?>
 <w:document xmlns:wpc="http://schemas.microsoft.com/office/word/2010/wordprocessingCanvas" xmlns:cx="http://schemas.microsoft.com/office/drawing/2014/chartex" xmlns:mc="http://schemas.openxmlformats.org/markup-compatibility/2006" xmlns:o="urn:schemas-microsoft-com:office:office" xmlns:r="http://schemas.openxmlformats.org/officeDocument/2006/relationships" xmlns:m="http://schemas.openxmlformats.org/officeDocument/2006/math" xmlns:v="urn:schemas-microsoft-com:vml" xmlns:wp14="http://schemas.microsoft.com/office/word/2010/wordprocessingDrawing" xmlns:wp="http://schemas.openxmlformats.org/drawingml/2006/wordprocessingDrawing" xmlns:w10="urn:schemas-microsoft-com:office:word" xmlns:w="http://schemas.openxmlformats.org/wordprocessingml/2006/main" xmlns:w14="http://schemas.microsoft.com/office/word/2010/wordml" xmlns:w15="http://schemas.microsoft.com/office/word/2012/wordml" xmlns:w16se="http://schemas.microsoft.com/office/word/2015/wordml/symex" xmlns:wpg="http://schemas.microsoft.com/office/word/2010/wordprocessingGroup" xmlns:wpi="http://schemas.microsoft.com/office/word/2010/wordprocessingInk" xmlns:wne="http://schemas.microsoft.com/office/word/2006/wordml" xmlns:wps="http://schemas.microsoft.com/office/word/2010/wordprocessingShape" mc:Ignorable="w14 w15 w16se wp14">
-  <w:background w:color="D9E2F3" w:themeColor="accent5" w:themeTint="33"/>
   <w:body>
     <w:p>
-      <w:proofErr w:type="spellStart"/>
-      <w:r>
-        <w:rPr>
-          <w:rFonts w:hint="eastAsia"/>
-        </w:rPr>
-        <w:t>Github</w:t>
-      </w:r>
-      <w:proofErr w:type="spellEnd"/>
-      <w:r>
-        <w:rPr>
-          <w:rFonts w:hint="eastAsia"/>
-        </w:rPr>
-        <w:t>로 팀</w:t>
+      <w:r>
+        <w:rPr>
+          <w:rFonts w:hint="eastAsia"/>
+        </w:rPr>
+        <w:t>Github로 팀</w:t>
       </w:r>
       <w:r>
         <w:rPr>
@@ -44,29 +35,10 @@
         <w:rPr>
           <w:rFonts w:hint="eastAsia"/>
         </w:rPr>
-        <w:t xml:space="preserve">팀장이 </w:t>
-      </w:r>
-      <w:proofErr w:type="spellStart"/>
-      <w:r>
-        <w:rPr>
-          <w:rFonts w:hint="eastAsia"/>
-        </w:rPr>
-        <w:t>팁협업을</w:t>
-      </w:r>
-      <w:proofErr w:type="spellEnd"/>
-      <w:r>
-        <w:rPr>
-          <w:rFonts w:hint="eastAsia"/>
-        </w:rPr>
-        <w:t xml:space="preserve"> 위한 </w:t>
-      </w:r>
-      <w:proofErr w:type="spellStart"/>
-      <w:r>
-        <w:t>git</w:t>
-      </w:r>
-      <w:proofErr w:type="spellEnd"/>
-      <w:r>
-        <w:t xml:space="preserve"> repository </w:t>
+        <w:t xml:space="preserve">팀장이 팁협업을 위한 </w:t>
+      </w:r>
+      <w:r>
+        <w:t xml:space="preserve">git repository </w:t>
       </w:r>
       <w:r>
         <w:rPr>
@@ -83,19 +55,11 @@
       <w:r>
         <w:t xml:space="preserve">master </w:t>
       </w:r>
-      <w:proofErr w:type="spellStart"/>
-      <w:r>
-        <w:rPr>
-          <w:rFonts w:hint="eastAsia"/>
-        </w:rPr>
-        <w:t>브렌치에</w:t>
-      </w:r>
-      <w:proofErr w:type="spellEnd"/>
-      <w:r>
-        <w:rPr>
-          <w:rFonts w:hint="eastAsia"/>
-        </w:rPr>
-        <w:t xml:space="preserve"> </w:t>
+      <w:r>
+        <w:rPr>
+          <w:rFonts w:hint="eastAsia"/>
+        </w:rPr>
+        <w:t xml:space="preserve">브렌치에 </w:t>
       </w:r>
       <w:r>
         <w:rPr>
@@ -113,21 +77,7 @@
         <w:rPr>
           <w:rFonts w:hint="eastAsia"/>
         </w:rPr>
-        <w:t xml:space="preserve">. </w:t>
-      </w:r>
-      <w:proofErr w:type="spellStart"/>
-      <w:r>
-        <w:rPr>
-          <w:rFonts w:hint="eastAsia"/>
-        </w:rPr>
-        <w:t>브렌치를</w:t>
-      </w:r>
-      <w:proofErr w:type="spellEnd"/>
-      <w:r>
-        <w:rPr>
-          <w:rFonts w:hint="eastAsia"/>
-        </w:rPr>
-        <w:t xml:space="preserve"> 생성하지 않으면 </w:t>
+        <w:t xml:space="preserve">. 브렌치를 생성하지 않으면 </w:t>
       </w:r>
       <w:r>
         <w:t>master</w:t>
@@ -159,7 +109,6 @@
         </w:rPr>
         <w:t xml:space="preserve">최종 </w:t>
       </w:r>
-      <w:proofErr w:type="spellStart"/>
       <w:r>
         <w:t>브</w:t>
       </w:r>
@@ -169,7 +118,6 @@
         </w:rPr>
         <w:t>렌치</w:t>
       </w:r>
-      <w:proofErr w:type="spellEnd"/>
     </w:p>
     <w:p>
       <w:pPr>
@@ -208,7 +156,6 @@
           <w:highlight w:val="lightGray"/>
         </w:rPr>
       </w:pPr>
-      <w:proofErr w:type="spellStart"/>
       <w:r>
         <w:rPr>
           <w:rFonts w:ascii="Consolas" w:eastAsia="굴림체" w:hAnsi="Consolas" w:cs="굴림체"/>
@@ -218,33 +165,8 @@
           <w:szCs w:val="21"/>
           <w:highlight w:val="lightGray"/>
         </w:rPr>
-        <w:t>git</w:t>
-      </w:r>
-      <w:proofErr w:type="spellEnd"/>
-      <w:r>
-        <w:rPr>
-          <w:rFonts w:ascii="Consolas" w:eastAsia="굴림체" w:hAnsi="Consolas" w:cs="굴림체"/>
-          <w:color w:val="24292F"/>
-          <w:kern w:val="0"/>
-          <w:sz w:val="21"/>
-          <w:szCs w:val="21"/>
-          <w:highlight w:val="lightGray"/>
-        </w:rPr>
-        <w:t xml:space="preserve"> </w:t>
-      </w:r>
-      <w:proofErr w:type="spellStart"/>
-      <w:r>
-        <w:rPr>
-          <w:rFonts w:ascii="Consolas" w:eastAsia="굴림체" w:hAnsi="Consolas" w:cs="굴림체"/>
-          <w:color w:val="24292F"/>
-          <w:kern w:val="0"/>
-          <w:sz w:val="21"/>
-          <w:szCs w:val="21"/>
-          <w:highlight w:val="lightGray"/>
-        </w:rPr>
-        <w:t>init</w:t>
-      </w:r>
-      <w:proofErr w:type="spellEnd"/>
+        <w:t>git init</w:t>
+      </w:r>
     </w:p>
     <w:p>
       <w:pPr>
@@ -283,7 +205,6 @@
           <w:highlight w:val="lightGray"/>
         </w:rPr>
       </w:pPr>
-      <w:proofErr w:type="spellStart"/>
       <w:r>
         <w:rPr>
           <w:rStyle w:val="user-select-contain"/>
@@ -293,33 +214,8 @@
           <w:szCs w:val="21"/>
           <w:highlight w:val="lightGray"/>
         </w:rPr>
-        <w:t>git</w:t>
-      </w:r>
-      <w:proofErr w:type="spellEnd"/>
-      <w:r>
-        <w:rPr>
-          <w:rStyle w:val="user-select-contain"/>
-          <w:rFonts w:ascii="Consolas" w:hAnsi="Consolas"/>
-          <w:color w:val="24292F"/>
-          <w:sz w:val="21"/>
-          <w:szCs w:val="21"/>
-          <w:highlight w:val="lightGray"/>
-        </w:rPr>
-        <w:t xml:space="preserve"> </w:t>
-      </w:r>
-      <w:proofErr w:type="gramStart"/>
-      <w:r>
-        <w:rPr>
-          <w:rStyle w:val="user-select-contain"/>
-          <w:rFonts w:ascii="Consolas" w:hAnsi="Consolas"/>
-          <w:color w:val="24292F"/>
-          <w:sz w:val="21"/>
-          <w:szCs w:val="21"/>
-          <w:highlight w:val="lightGray"/>
-        </w:rPr>
-        <w:t>add .</w:t>
-      </w:r>
-      <w:proofErr w:type="gramEnd"/>
+        <w:t>git add .</w:t>
+      </w:r>
     </w:p>
     <w:p>
       <w:pPr>
@@ -353,21 +249,12 @@
           <w:highlight w:val="lightGray"/>
         </w:rPr>
       </w:pPr>
-      <w:proofErr w:type="spellStart"/>
-      <w:r>
-        <w:rPr>
-          <w:rFonts w:hint="eastAsia"/>
-          <w:highlight w:val="lightGray"/>
-        </w:rPr>
-        <w:t>git</w:t>
-      </w:r>
-      <w:proofErr w:type="spellEnd"/>
-      <w:r>
-        <w:rPr>
-          <w:rFonts w:hint="eastAsia"/>
-          <w:highlight w:val="lightGray"/>
-        </w:rPr>
-        <w:t xml:space="preserve"> commit </w:t>
+      <w:r>
+        <w:rPr>
+          <w:rFonts w:hint="eastAsia"/>
+          <w:highlight w:val="lightGray"/>
+        </w:rPr>
+        <w:t xml:space="preserve">git commit </w:t>
       </w:r>
       <w:r>
         <w:rPr>
@@ -426,7 +313,6 @@
           <w:highlight w:val="lightGray"/>
         </w:rPr>
       </w:pPr>
-      <w:proofErr w:type="spellStart"/>
       <w:r>
         <w:rPr>
           <w:rStyle w:val="user-select-contain"/>
@@ -436,33 +322,8 @@
           <w:szCs w:val="21"/>
           <w:highlight w:val="lightGray"/>
         </w:rPr>
-        <w:t>git</w:t>
-      </w:r>
-      <w:proofErr w:type="spellEnd"/>
-      <w:r>
-        <w:rPr>
-          <w:rStyle w:val="user-select-contain"/>
-          <w:rFonts w:ascii="Consolas" w:hAnsi="Consolas"/>
-          <w:color w:val="24292F"/>
-          <w:sz w:val="21"/>
-          <w:szCs w:val="21"/>
-          <w:highlight w:val="lightGray"/>
-        </w:rPr>
-        <w:t xml:space="preserve"> remote add origin </w:t>
-      </w:r>
-      <w:proofErr w:type="spellStart"/>
-      <w:r>
-        <w:rPr>
-          <w:rStyle w:val="user-select-contain"/>
-          <w:rFonts w:ascii="Consolas" w:hAnsi="Consolas"/>
-          <w:color w:val="24292F"/>
-          <w:sz w:val="21"/>
-          <w:szCs w:val="21"/>
-          <w:highlight w:val="lightGray"/>
-        </w:rPr>
-        <w:t>git</w:t>
-      </w:r>
-      <w:proofErr w:type="spellEnd"/>
+        <w:t>git remote add origin git</w:t>
+      </w:r>
       <w:r>
         <w:rPr>
           <w:rStyle w:val="user-select-contain"/>
@@ -504,7 +365,6 @@
         <w:ind w:leftChars="0" w:left="760"/>
         <w:jc w:val="left"/>
       </w:pPr>
-      <w:proofErr w:type="spellStart"/>
       <w:r>
         <w:rPr>
           <w:rStyle w:val="user-select-contain"/>
@@ -514,9 +374,19 @@
           <w:szCs w:val="21"/>
           <w:highlight w:val="lightGray"/>
         </w:rPr>
-        <w:t>git</w:t>
-      </w:r>
-      <w:proofErr w:type="spellEnd"/>
+        <w:t xml:space="preserve">git push </w:t>
+      </w:r>
+      <w:r>
+        <w:rPr>
+          <w:rStyle w:val="user-select-contain"/>
+          <w:rFonts w:ascii="Consolas" w:hAnsi="Consolas"/>
+          <w:color w:val="24292F"/>
+          <w:sz w:val="21"/>
+          <w:szCs w:val="21"/>
+          <w:highlight w:val="lightGray"/>
+        </w:rPr>
+        <w:t>–</w:t>
+      </w:r>
       <w:r>
         <w:rPr>
           <w:rStyle w:val="user-select-contain"/>
@@ -526,7 +396,7 @@
           <w:szCs w:val="21"/>
           <w:highlight w:val="lightGray"/>
         </w:rPr>
-        <w:t xml:space="preserve"> push </w:t>
+        <w:t xml:space="preserve">u </w:t>
       </w:r>
       <w:r>
         <w:rPr>
@@ -537,28 +407,6 @@
           <w:szCs w:val="21"/>
           <w:highlight w:val="lightGray"/>
         </w:rPr>
-        <w:t>–</w:t>
-      </w:r>
-      <w:r>
-        <w:rPr>
-          <w:rStyle w:val="user-select-contain"/>
-          <w:rFonts w:ascii="Consolas" w:hAnsi="Consolas" w:hint="eastAsia"/>
-          <w:color w:val="24292F"/>
-          <w:sz w:val="21"/>
-          <w:szCs w:val="21"/>
-          <w:highlight w:val="lightGray"/>
-        </w:rPr>
-        <w:t xml:space="preserve">u </w:t>
-      </w:r>
-      <w:r>
-        <w:rPr>
-          <w:rStyle w:val="user-select-contain"/>
-          <w:rFonts w:ascii="Consolas" w:hAnsi="Consolas"/>
-          <w:color w:val="24292F"/>
-          <w:sz w:val="21"/>
-          <w:szCs w:val="21"/>
-          <w:highlight w:val="lightGray"/>
-        </w:rPr>
         <w:t>origin master</w:t>
       </w:r>
     </w:p>
@@ -598,7 +446,6 @@
         </w:rPr>
         <w:t>(</w:t>
       </w:r>
-      <w:proofErr w:type="spellStart"/>
       <w:r>
         <w:t>메일</w:t>
       </w:r>
@@ -606,14 +453,7 @@
         <w:rPr>
           <w:rFonts w:hint="eastAsia"/>
         </w:rPr>
-        <w:t>확인</w:t>
-      </w:r>
-      <w:proofErr w:type="spellEnd"/>
-      <w:r>
-        <w:rPr>
-          <w:rFonts w:hint="eastAsia"/>
-        </w:rPr>
-        <w:t>)</w:t>
+        <w:t>확인)</w:t>
       </w:r>
       <w:r>
         <w:rPr>
@@ -677,19 +517,11 @@
         </w:rPr>
         <w:t xml:space="preserve">팀원들이 </w:t>
       </w:r>
-      <w:proofErr w:type="spellStart"/>
-      <w:r>
-        <w:rPr>
-          <w:rFonts w:hint="eastAsia"/>
-        </w:rPr>
-        <w:t>Github</w:t>
-      </w:r>
-      <w:proofErr w:type="spellEnd"/>
-      <w:r>
-        <w:rPr>
-          <w:rFonts w:hint="eastAsia"/>
-        </w:rPr>
-        <w:t>에서 소스코드 다운로드</w:t>
+      <w:r>
+        <w:rPr>
+          <w:rFonts w:hint="eastAsia"/>
+        </w:rPr>
+        <w:t>Github에서 소스코드 다운로드</w:t>
       </w:r>
     </w:p>
     <w:p>
@@ -702,36 +534,19 @@
         </w:rPr>
         <w:t xml:space="preserve">&gt; </w:t>
       </w:r>
-      <w:proofErr w:type="spellStart"/>
-      <w:r>
-        <w:rPr>
-          <w:highlight w:val="lightGray"/>
-        </w:rPr>
-        <w:t>git</w:t>
-      </w:r>
-      <w:proofErr w:type="spellEnd"/>
-      <w:r>
-        <w:rPr>
-          <w:highlight w:val="lightGray"/>
-        </w:rPr>
-        <w:t xml:space="preserve"> clone </w:t>
-      </w:r>
-      <w:r>
-        <w:rPr>
-          <w:rFonts w:hint="eastAsia"/>
-          <w:highlight w:val="lightGray"/>
-        </w:rPr>
-        <w:t xml:space="preserve">주소 </w:t>
-      </w:r>
-      <w:proofErr w:type="spellStart"/>
-      <w:r>
-        <w:rPr>
-          <w:rFonts w:hint="eastAsia"/>
-          <w:highlight w:val="lightGray"/>
-        </w:rPr>
-        <w:t>폴더이름</w:t>
-      </w:r>
-      <w:proofErr w:type="spellEnd"/>
+      <w:r>
+        <w:rPr>
+          <w:highlight w:val="lightGray"/>
+        </w:rPr>
+        <w:t xml:space="preserve">git clone </w:t>
+      </w:r>
+      <w:r>
+        <w:rPr>
+          <w:rFonts w:hint="eastAsia"/>
+          <w:highlight w:val="lightGray"/>
+        </w:rPr>
+        <w:t>주소 폴더이름</w:t>
+      </w:r>
     </w:p>
     <w:p>
       <w:pPr>
@@ -741,16 +556,8 @@
         <w:rPr>
           <w:rFonts w:hint="eastAsia"/>
         </w:rPr>
-        <w:t xml:space="preserve">주소는 </w:t>
-      </w:r>
-      <w:proofErr w:type="spellStart"/>
-      <w:r>
-        <w:rPr>
-          <w:rFonts w:hint="eastAsia"/>
-        </w:rPr>
-        <w:t>깃허브의</w:t>
-      </w:r>
-      <w:proofErr w:type="spellEnd"/>
+        <w:t>주소는 깃허브의</w:t>
+      </w:r>
       <w:r>
         <w:rPr>
           <w:rFonts w:hint="eastAsia"/>
@@ -772,57 +579,34 @@
         </w:rPr>
         <w:t>버튼에서 복사</w:t>
       </w:r>
-      <w:bookmarkStart w:id="0" w:name="_GoBack"/>
-      <w:bookmarkEnd w:id="0"/>
     </w:p>
     <w:p>
       <w:pPr>
         <w:ind w:left="800"/>
       </w:pPr>
-      <w:proofErr w:type="spellStart"/>
-      <w:r>
-        <w:rPr>
-          <w:rFonts w:hint="eastAsia"/>
-        </w:rPr>
-        <w:t>폴더이름</w:t>
-      </w:r>
-      <w:proofErr w:type="spellEnd"/>
-      <w:r>
-        <w:rPr>
-          <w:rFonts w:hint="eastAsia"/>
-        </w:rPr>
+      <w:r>
+        <w:rPr>
+          <w:rFonts w:hint="eastAsia"/>
+        </w:rPr>
+        <w:t>폴더이름 생략가능.</w:t>
+      </w:r>
+      <w:r>
         <w:t xml:space="preserve"> </w:t>
       </w:r>
-      <w:proofErr w:type="spellStart"/>
-      <w:r>
-        <w:rPr>
-          <w:rFonts w:hint="eastAsia"/>
-        </w:rPr>
-        <w:t>생략가능</w:t>
-      </w:r>
-      <w:proofErr w:type="spellEnd"/>
-      <w:r>
-        <w:rPr>
-          <w:rFonts w:hint="eastAsia"/>
-        </w:rPr>
-        <w:t>.</w:t>
+      <w:r>
+        <w:rPr>
+          <w:rFonts w:hint="eastAsia"/>
+        </w:rPr>
+        <w:t>폴더이름이 있을 경우,</w:t>
       </w:r>
       <w:r>
         <w:t xml:space="preserve"> </w:t>
       </w:r>
-      <w:proofErr w:type="spellStart"/>
-      <w:r>
-        <w:rPr>
-          <w:rFonts w:hint="eastAsia"/>
-        </w:rPr>
-        <w:t>폴더이름이</w:t>
-      </w:r>
-      <w:proofErr w:type="spellEnd"/>
-      <w:r>
-        <w:rPr>
-          <w:rFonts w:hint="eastAsia"/>
-        </w:rPr>
-        <w:t xml:space="preserve"> 있을 경우,</w:t>
+      <w:r>
+        <w:rPr>
+          <w:rFonts w:hint="eastAsia"/>
+        </w:rPr>
+        <w:t>그 폴더가 생성되고 그 안에 코드들이 다운로드되고,</w:t>
       </w:r>
       <w:r>
         <w:t xml:space="preserve"> </w:t>
@@ -831,55 +615,16 @@
         <w:rPr>
           <w:rFonts w:hint="eastAsia"/>
         </w:rPr>
-        <w:t>그 폴더가 생성되고 그 안에 코드들이 다운로드되고,</w:t>
+        <w:t>폴더이름이 생략될 경우,</w:t>
       </w:r>
       <w:r>
         <w:t xml:space="preserve"> </w:t>
       </w:r>
-      <w:proofErr w:type="spellStart"/>
-      <w:r>
-        <w:rPr>
-          <w:rFonts w:hint="eastAsia"/>
-        </w:rPr>
-        <w:t>폴더이름이</w:t>
-      </w:r>
-      <w:proofErr w:type="spellEnd"/>
-      <w:r>
-        <w:rPr>
-          <w:rFonts w:hint="eastAsia"/>
-        </w:rPr>
-        <w:t xml:space="preserve"> 생략될 경우,</w:t>
-      </w:r>
-      <w:r>
-        <w:t xml:space="preserve"> </w:t>
-      </w:r>
-      <w:proofErr w:type="spellStart"/>
-      <w:r>
-        <w:rPr>
-          <w:rFonts w:hint="eastAsia"/>
-        </w:rPr>
-        <w:t>깃허브</w:t>
-      </w:r>
-      <w:proofErr w:type="spellEnd"/>
-      <w:r>
-        <w:rPr>
-          <w:rFonts w:hint="eastAsia"/>
-        </w:rPr>
-        <w:t xml:space="preserve"> </w:t>
-      </w:r>
-      <w:proofErr w:type="spellStart"/>
-      <w:r>
-        <w:rPr>
-          <w:rFonts w:hint="eastAsia"/>
-        </w:rPr>
-        <w:t>레파지토리</w:t>
-      </w:r>
-      <w:proofErr w:type="spellEnd"/>
-      <w:r>
-        <w:rPr>
-          <w:rFonts w:hint="eastAsia"/>
-        </w:rPr>
-        <w:t xml:space="preserve"> 이름으로 폴더가 자동생성되고,</w:t>
+      <w:r>
+        <w:rPr>
+          <w:rFonts w:hint="eastAsia"/>
+        </w:rPr>
+        <w:t>깃허브 레파지토리 이름으로 폴더가 자동생성되고,</w:t>
       </w:r>
       <w:r>
         <w:t xml:space="preserve"> </w:t>
@@ -906,7 +651,6 @@
         </w:numPr>
         <w:ind w:leftChars="0"/>
       </w:pPr>
-      <w:proofErr w:type="spellStart"/>
       <w:r>
         <w:t>G</w:t>
       </w:r>
@@ -914,14 +658,7 @@
         <w:rPr>
           <w:rFonts w:hint="eastAsia"/>
         </w:rPr>
-        <w:t>ithub</w:t>
-      </w:r>
-      <w:proofErr w:type="spellEnd"/>
-      <w:r>
-        <w:rPr>
-          <w:rFonts w:hint="eastAsia"/>
-        </w:rPr>
-        <w:t>에서 내 브런치(</w:t>
+        <w:t>ithub에서 내 브런치(</w:t>
       </w:r>
       <w:r>
         <w:t xml:space="preserve">branch) </w:t>
@@ -941,52 +678,28 @@
         <w:rPr>
           <w:highlight w:val="lightGray"/>
         </w:rPr>
-        <w:t xml:space="preserve">&gt; </w:t>
-      </w:r>
-      <w:proofErr w:type="spellStart"/>
-      <w:r>
-        <w:rPr>
-          <w:highlight w:val="lightGray"/>
-        </w:rPr>
-        <w:t>git</w:t>
-      </w:r>
-      <w:proofErr w:type="spellEnd"/>
-      <w:r>
-        <w:rPr>
-          <w:highlight w:val="lightGray"/>
-        </w:rPr>
-        <w:t xml:space="preserve"> checkout -b </w:t>
-      </w:r>
-      <w:proofErr w:type="spellStart"/>
-      <w:r>
-        <w:rPr>
-          <w:highlight w:val="lightGray"/>
+        <w:t>&gt; git checkout -b 브렌치이름</w:t>
+      </w:r>
+    </w:p>
+    <w:p>
+      <w:pPr>
+        <w:ind w:left="800"/>
+      </w:pPr>
+      <w:r>
+        <w:rPr>
+          <w:rFonts w:hint="eastAsia"/>
+        </w:rPr>
+        <w:t>S</w:t>
+      </w:r>
+      <w:r>
+        <w:t>witched to a new branch ‘</w:t>
+      </w:r>
+      <w:r>
+        <w:rPr>
+          <w:rFonts w:hint="eastAsia"/>
         </w:rPr>
         <w:t>브렌치이름</w:t>
       </w:r>
-      <w:proofErr w:type="spellEnd"/>
-    </w:p>
-    <w:p>
-      <w:pPr>
-        <w:ind w:left="800"/>
-      </w:pPr>
-      <w:r>
-        <w:rPr>
-          <w:rFonts w:hint="eastAsia"/>
-        </w:rPr>
-        <w:t>S</w:t>
-      </w:r>
-      <w:r>
-        <w:t>witched to a new branch ‘</w:t>
-      </w:r>
-      <w:proofErr w:type="spellStart"/>
-      <w:r>
-        <w:rPr>
-          <w:rFonts w:hint="eastAsia"/>
-        </w:rPr>
-        <w:t>브렌치이름</w:t>
-      </w:r>
-      <w:proofErr w:type="spellEnd"/>
       <w:r>
         <w:t xml:space="preserve">’이라는 </w:t>
       </w:r>
@@ -1006,7 +719,6 @@
         </w:numPr>
         <w:ind w:leftChars="0"/>
       </w:pPr>
-      <w:proofErr w:type="gramStart"/>
       <w:r>
         <w:rPr>
           <w:rFonts w:hint="eastAsia"/>
@@ -1014,11 +726,7 @@
         <w:t xml:space="preserve">팀원 </w:t>
       </w:r>
       <w:r>
-        <w:t>:</w:t>
-      </w:r>
-      <w:proofErr w:type="gramEnd"/>
-      <w:r>
-        <w:t xml:space="preserve"> </w:t>
+        <w:t xml:space="preserve">: </w:t>
       </w:r>
       <w:r>
         <w:rPr>
@@ -1034,28 +742,12 @@
           <w:highlight w:val="lightGray"/>
         </w:rPr>
       </w:pPr>
-      <w:proofErr w:type="spellStart"/>
-      <w:r>
-        <w:rPr>
-          <w:highlight w:val="lightGray"/>
-        </w:rPr>
-        <w:t>git</w:t>
-      </w:r>
-      <w:proofErr w:type="spellEnd"/>
-      <w:r>
-        <w:rPr>
-          <w:highlight w:val="lightGray"/>
-        </w:rPr>
-        <w:t xml:space="preserve"> </w:t>
-      </w:r>
-      <w:proofErr w:type="gramStart"/>
-      <w:r>
-        <w:rPr>
-          <w:highlight w:val="lightGray"/>
-        </w:rPr>
-        <w:t>add .</w:t>
-      </w:r>
-      <w:proofErr w:type="gramEnd"/>
+      <w:r>
+        <w:rPr>
+          <w:highlight w:val="lightGray"/>
+        </w:rPr>
+        <w:t>git add .</w:t>
+      </w:r>
     </w:p>
     <w:p>
       <w:pPr>
@@ -1064,19 +756,11 @@
           <w:highlight w:val="lightGray"/>
         </w:rPr>
       </w:pPr>
-      <w:proofErr w:type="spellStart"/>
-      <w:r>
-        <w:rPr>
-          <w:highlight w:val="lightGray"/>
-        </w:rPr>
-        <w:t>git</w:t>
-      </w:r>
-      <w:proofErr w:type="spellEnd"/>
-      <w:r>
-        <w:rPr>
-          <w:highlight w:val="lightGray"/>
-        </w:rPr>
-        <w:t xml:space="preserve"> commit -m "</w:t>
+      <w:r>
+        <w:rPr>
+          <w:highlight w:val="lightGray"/>
+        </w:rPr>
+        <w:t>git commit -m "</w:t>
       </w:r>
       <w:r>
         <w:rPr>
@@ -1096,21 +780,12 @@
       <w:pPr>
         <w:ind w:left="800"/>
       </w:pPr>
-      <w:proofErr w:type="spellStart"/>
-      <w:r>
-        <w:rPr>
-          <w:highlight w:val="lightGray"/>
-        </w:rPr>
-        <w:t>git</w:t>
-      </w:r>
-      <w:proofErr w:type="spellEnd"/>
-      <w:r>
-        <w:rPr>
-          <w:highlight w:val="lightGray"/>
-        </w:rPr>
-        <w:t xml:space="preserve"> push origin </w:t>
-      </w:r>
-      <w:proofErr w:type="spellStart"/>
+      <w:r>
+        <w:rPr>
+          <w:highlight w:val="lightGray"/>
+        </w:rPr>
+        <w:t xml:space="preserve">git push origin </w:t>
+      </w:r>
       <w:r>
         <w:rPr>
           <w:rFonts w:hint="eastAsia"/>
@@ -1131,13 +806,11 @@
         </w:rPr>
         <w:t>치이름</w:t>
       </w:r>
-      <w:proofErr w:type="spellEnd"/>
     </w:p>
     <w:p>
       <w:pPr>
         <w:ind w:left="400" w:firstLine="360"/>
       </w:pPr>
-      <w:proofErr w:type="spellStart"/>
       <w:r>
         <w:rPr>
           <w:rFonts w:hint="eastAsia"/>
@@ -1147,7 +820,6 @@
       <w:r>
         <w:t>it</w:t>
       </w:r>
-      <w:proofErr w:type="spellEnd"/>
       <w:r>
         <w:rPr>
           <w:rFonts w:hint="eastAsia"/>
@@ -1171,21 +843,7 @@
         <w:rPr>
           <w:rFonts w:hint="eastAsia"/>
         </w:rPr>
-        <w:t xml:space="preserve">버튼 </w:t>
-      </w:r>
-      <w:proofErr w:type="gramStart"/>
-      <w:r>
-        <w:rPr>
-          <w:rFonts w:hint="eastAsia"/>
-        </w:rPr>
-        <w:t>이용 :</w:t>
-      </w:r>
-      <w:proofErr w:type="gramEnd"/>
-      <w:r>
-        <w:rPr>
-          <w:rFonts w:hint="eastAsia"/>
-        </w:rPr>
-        <w:t xml:space="preserve"> </w:t>
+        <w:t xml:space="preserve">버튼 이용 : </w:t>
       </w:r>
       <w:r>
         <w:t>“master</w:t>
@@ -1379,37 +1037,14 @@
         <w:rPr>
           <w:rFonts w:hint="eastAsia"/>
         </w:rPr>
-        <w:t>(</w:t>
-      </w:r>
-      <w:proofErr w:type="spellStart"/>
-      <w:r>
-        <w:rPr>
-          <w:rFonts w:hint="eastAsia"/>
-        </w:rPr>
-        <w:t>cf</w:t>
-      </w:r>
-      <w:proofErr w:type="spellEnd"/>
-      <w:r>
-        <w:rPr>
-          <w:rFonts w:hint="eastAsia"/>
-        </w:rPr>
-        <w:t xml:space="preserve">) </w:t>
-      </w:r>
-      <w:proofErr w:type="spellStart"/>
-      <w:r>
-        <w:rPr>
-          <w:rFonts w:hint="eastAsia"/>
-          <w:highlight w:val="lightGray"/>
-        </w:rPr>
-        <w:t>git</w:t>
-      </w:r>
-      <w:proofErr w:type="spellEnd"/>
-      <w:r>
-        <w:rPr>
-          <w:rFonts w:hint="eastAsia"/>
-          <w:highlight w:val="lightGray"/>
-        </w:rPr>
-        <w:t xml:space="preserve"> checkout master</w:t>
+        <w:t xml:space="preserve">(cf) </w:t>
+      </w:r>
+      <w:r>
+        <w:rPr>
+          <w:rFonts w:hint="eastAsia"/>
+          <w:highlight w:val="lightGray"/>
+        </w:rPr>
+        <w:t>git checkout master</w:t>
       </w:r>
     </w:p>
     <w:p>
@@ -1420,23 +1055,8 @@
         <w:rPr>
           <w:highlight w:val="lightGray"/>
         </w:rPr>
-        <w:t xml:space="preserve">    </w:t>
-      </w:r>
-      <w:proofErr w:type="spellStart"/>
-      <w:r>
-        <w:rPr>
-          <w:highlight w:val="lightGray"/>
-        </w:rPr>
-        <w:t>Git</w:t>
-      </w:r>
-      <w:proofErr w:type="spellEnd"/>
-      <w:r>
-        <w:rPr>
-          <w:highlight w:val="lightGray"/>
-        </w:rPr>
-        <w:t xml:space="preserve"> merge </w:t>
-      </w:r>
-      <w:proofErr w:type="spellStart"/>
+        <w:t xml:space="preserve">    Git merge </w:t>
+      </w:r>
       <w:r>
         <w:rPr>
           <w:rFonts w:hint="eastAsia"/>
@@ -1444,7 +1064,6 @@
         </w:rPr>
         <w:t>브런치명</w:t>
       </w:r>
-      <w:proofErr w:type="spellEnd"/>
     </w:p>
     <w:p>
       <w:pPr>
@@ -1467,19 +1086,11 @@
         <w:pStyle w:val="a3"/>
         <w:ind w:leftChars="0" w:left="760"/>
       </w:pPr>
-      <w:proofErr w:type="spellStart"/>
-      <w:r>
-        <w:rPr>
-          <w:highlight w:val="lightGray"/>
-        </w:rPr>
-        <w:t>git</w:t>
-      </w:r>
-      <w:proofErr w:type="spellEnd"/>
-      <w:r>
-        <w:rPr>
-          <w:highlight w:val="lightGray"/>
-        </w:rPr>
-        <w:t xml:space="preserve"> pull origin master</w:t>
+      <w:r>
+        <w:rPr>
+          <w:highlight w:val="lightGray"/>
+        </w:rPr>
+        <w:t>git pull origin master</w:t>
       </w:r>
     </w:p>
     <w:p>
@@ -1521,19 +1132,11 @@
         </w:numPr>
         <w:ind w:leftChars="0"/>
       </w:pPr>
-      <w:proofErr w:type="spellStart"/>
-      <w:r>
-        <w:rPr>
-          <w:rFonts w:hint="eastAsia"/>
-        </w:rPr>
-        <w:t>브런치끼리</w:t>
-      </w:r>
-      <w:proofErr w:type="spellEnd"/>
-      <w:r>
-        <w:rPr>
-          <w:rFonts w:hint="eastAsia"/>
-        </w:rPr>
-        <w:t xml:space="preserve"> 이동하기</w:t>
+      <w:r>
+        <w:rPr>
+          <w:rFonts w:hint="eastAsia"/>
+        </w:rPr>
+        <w:t>브런치끼리 이동하기</w:t>
       </w:r>
     </w:p>
     <w:p>
@@ -1541,28 +1144,12 @@
         <w:pStyle w:val="a3"/>
         <w:ind w:leftChars="0" w:left="760"/>
       </w:pPr>
-      <w:proofErr w:type="spellStart"/>
-      <w:r>
-        <w:rPr>
-          <w:highlight w:val="lightGray"/>
-        </w:rPr>
-        <w:t>git</w:t>
-      </w:r>
-      <w:proofErr w:type="spellEnd"/>
-      <w:r>
-        <w:rPr>
-          <w:highlight w:val="lightGray"/>
-        </w:rPr>
-        <w:t xml:space="preserve"> checkout </w:t>
-      </w:r>
-      <w:proofErr w:type="spellStart"/>
-      <w:r>
-        <w:rPr>
-          <w:highlight w:val="lightGray"/>
-        </w:rPr>
-        <w:t>브렌치이름</w:t>
-      </w:r>
-      <w:proofErr w:type="spellEnd"/>
+      <w:r>
+        <w:rPr>
+          <w:highlight w:val="lightGray"/>
+        </w:rPr>
+        <w:t>git checkout 브렌치이름</w:t>
+      </w:r>
     </w:p>
     <w:p>
       <w:pPr>
@@ -1576,31 +1163,7 @@
         <w:t>내가</w:t>
       </w:r>
       <w:r>
-        <w:t xml:space="preserve"> 내 </w:t>
-      </w:r>
-      <w:proofErr w:type="spellStart"/>
-      <w:r>
-        <w:t>브렌치에서</w:t>
-      </w:r>
-      <w:proofErr w:type="spellEnd"/>
-      <w:r>
-        <w:t xml:space="preserve"> 마스터 </w:t>
-      </w:r>
-      <w:proofErr w:type="spellStart"/>
-      <w:r>
-        <w:t>브렌치로</w:t>
-      </w:r>
-      <w:proofErr w:type="spellEnd"/>
-      <w:r>
-        <w:t xml:space="preserve"> 이동을 하고 싶거나 다른 </w:t>
-      </w:r>
-      <w:proofErr w:type="spellStart"/>
-      <w:r>
-        <w:t>브렌치로</w:t>
-      </w:r>
-      <w:proofErr w:type="spellEnd"/>
-      <w:r>
-        <w:t xml:space="preserve"> </w:t>
+        <w:t xml:space="preserve"> 내 브렌치에서 마스터 브렌치로 이동을 하고 싶거나 다른 브렌치로 </w:t>
       </w:r>
       <w:r>
         <w:t>이동하고</w:t>
@@ -1645,7 +1208,6 @@
         <w:pStyle w:val="a3"/>
         <w:ind w:leftChars="0" w:left="760"/>
       </w:pPr>
-      <w:proofErr w:type="spellStart"/>
       <w:r>
         <w:rPr>
           <w:highlight w:val="lightGray"/>
@@ -1657,15 +1219,7 @@
           <w:rFonts w:hint="eastAsia"/>
           <w:highlight w:val="lightGray"/>
         </w:rPr>
-        <w:t>it</w:t>
-      </w:r>
-      <w:proofErr w:type="spellEnd"/>
-      <w:r>
-        <w:rPr>
-          <w:rFonts w:hint="eastAsia"/>
-          <w:highlight w:val="lightGray"/>
-        </w:rPr>
-        <w:t xml:space="preserve"> </w:t>
+        <w:t xml:space="preserve">it </w:t>
       </w:r>
       <w:r>
         <w:rPr>
@@ -1695,21 +1249,12 @@
         <w:pStyle w:val="a3"/>
         <w:ind w:leftChars="0" w:left="760"/>
       </w:pPr>
-      <w:proofErr w:type="spellStart"/>
-      <w:r>
-        <w:rPr>
-          <w:highlight w:val="lightGray"/>
-        </w:rPr>
-        <w:t>git</w:t>
-      </w:r>
-      <w:proofErr w:type="spellEnd"/>
-      <w:r>
-        <w:rPr>
-          <w:highlight w:val="lightGray"/>
-        </w:rPr>
-        <w:t xml:space="preserve"> checkout –d </w:t>
-      </w:r>
-      <w:proofErr w:type="spellStart"/>
+      <w:r>
+        <w:rPr>
+          <w:highlight w:val="lightGray"/>
+        </w:rPr>
+        <w:t xml:space="preserve">git checkout –d </w:t>
+      </w:r>
       <w:r>
         <w:rPr>
           <w:rFonts w:hint="eastAsia"/>
@@ -1717,7 +1262,33 @@
         </w:rPr>
         <w:t>삭제할브런치이름</w:t>
       </w:r>
-      <w:proofErr w:type="spellEnd"/>
+    </w:p>
+    <w:p>
+      <w:pPr>
+        <w:pStyle w:val="a3"/>
+        <w:ind w:leftChars="0" w:left="760"/>
+        <w:rPr>
+          <w:rFonts w:hint="eastAsia"/>
+        </w:rPr>
+      </w:pPr>
+      <w:r>
+        <w:rPr>
+          <w:rFonts w:hint="eastAsia"/>
+        </w:rPr>
+        <w:t>g</w:t>
+      </w:r>
+      <w:r>
+        <w:t xml:space="preserve">it chechout –D </w:t>
+      </w:r>
+      <w:r>
+        <w:rPr>
+          <w:rFonts w:hint="eastAsia"/>
+          <w:highlight w:val="lightGray"/>
+        </w:rPr>
+        <w:t>삭제할브런치이름</w:t>
+      </w:r>
+      <w:bookmarkStart w:id="0" w:name="_GoBack"/>
+      <w:bookmarkEnd w:id="0"/>
     </w:p>
     <w:p>
       <w:pPr>

</xml_diff>